<commit_message>
Resources added in README.md
</commit_message>
<xml_diff>
--- a/Dissbrief.docx
+++ b/Dissbrief.docx
@@ -3,38 +3,23 @@
 <w:document xmlns:wpc="http://schemas.microsoft.com/office/word/2010/wordprocessingCanvas" xmlns:cx="http://schemas.microsoft.com/office/drawing/2014/chartex" xmlns:cx1="http://schemas.microsoft.com/office/drawing/2015/9/8/chartex" xmlns:cx2="http://schemas.microsoft.com/office/drawing/2015/10/21/chartex" xmlns:cx3="http://schemas.microsoft.com/office/drawing/2016/5/9/chartex" xmlns:cx4="http://schemas.microsoft.com/office/drawing/2016/5/10/chartex" xmlns:cx5="http://schemas.microsoft.com/office/drawing/2016/5/11/chartex" xmlns:cx6="http://schemas.microsoft.com/office/drawing/2016/5/12/chartex" xmlns:cx7="http://schemas.microsoft.com/office/drawing/2016/5/13/chartex" xmlns:cx8="http://schemas.microsoft.com/office/drawing/2016/5/14/chartex" xmlns:mc="http://schemas.openxmlformats.org/markup-compatibility/2006" xmlns:aink="http://schemas.microsoft.com/office/drawing/2016/ink" xmlns:am3d="http://schemas.microsoft.com/office/drawing/2017/model3d" xmlns:o="urn:schemas-microsoft-com:office:office" xmlns:oel="http://schemas.microsoft.com/office/2019/extlst" xmlns:r="http://schemas.openxmlformats.org/officeDocument/2006/relationships" xmlns:m="http://schemas.openxmlformats.org/officeDocument/2006/math" xmlns:v="urn:schemas-microsoft-com:vml" xmlns:wp14="http://schemas.microsoft.com/office/word/2010/wordprocessingDrawing" xmlns:wp="http://schemas.openxmlformats.org/drawingml/2006/wordprocessingDrawing" xmlns:w10="urn:schemas-microsoft-com:office:word" xmlns:w="http://schemas.openxmlformats.org/wordprocessingml/2006/main" xmlns:w14="http://schemas.microsoft.com/office/word/2010/wordml" xmlns:w15="http://schemas.microsoft.com/office/word/2012/wordml" xmlns:w16cex="http://schemas.microsoft.com/office/word/2018/wordml/cex" xmlns:w16cid="http://schemas.microsoft.com/office/word/2016/wordml/cid" xmlns:w16="http://schemas.microsoft.com/office/word/2018/wordml" xmlns:w16sdtdh="http://schemas.microsoft.com/office/word/2020/wordml/sdtdatahash" xmlns:w16se="http://schemas.microsoft.com/office/word/2015/wordml/symex" xmlns:wpg="http://schemas.microsoft.com/office/word/2010/wordprocessingGroup" xmlns:wpi="http://schemas.microsoft.com/office/word/2010/wordprocessingInk" xmlns:wne="http://schemas.microsoft.com/office/word/2006/wordml" xmlns:wps="http://schemas.microsoft.com/office/word/2010/wordprocessingShape" mc:Ignorable="w14 w15 w16se w16cid w16 w16cex w16sdtdh wp14">
   <w:body>
     <w:p>
-      <w:pPr>
-        <w:rPr>
-          <w:b/>
-          <w:bCs/>
-        </w:rPr>
-      </w:pPr>
-      <w:r>
-        <w:rPr>
-          <w:b/>
-          <w:bCs/>
-        </w:rPr>
-        <w:t>I need an interim homomorphic demo built based on the specification below. I have chosen to use the SEAL homomorphic encryption library</w:t>
-      </w:r>
-      <w:r>
-        <w:rPr>
-          <w:b/>
-          <w:bCs/>
-        </w:rPr>
+      <w:r>
+        <w:t xml:space="preserve">I need an interim homomorphic demo built based on the specification below. I have chosen to use the </w:t>
+      </w:r>
+      <w:r>
+        <w:rPr>
+          <w:b/>
+          <w:bCs/>
+        </w:rPr>
+        <w:t>SEAL homomorphic encryption library</w:t>
+      </w:r>
+      <w:r>
         <w:t xml:space="preserve"> so it will probably have to be coded in C</w:t>
       </w:r>
       <w:r>
-        <w:rPr>
-          <w:b/>
-          <w:bCs/>
-        </w:rPr>
         <w:t>++</w:t>
       </w:r>
       <w:r>
-        <w:rPr>
-          <w:b/>
-          <w:bCs/>
-        </w:rPr>
         <w:t xml:space="preserve">. Below is how you could develop the interim demo to demonstrate uses and safety of homomorphic encryption. </w:t>
       </w:r>
     </w:p>
@@ -56,91 +41,106 @@
     </w:p>
     <w:p>
       <w:r>
-        <w:t>Homomorphic encryption is a cutting-edge type of cryptography that enables computation on encrypted</w:t>
+        <w:t xml:space="preserve">Homomorphic encryption is a cutting-edge type of </w:t>
+      </w:r>
+      <w:r>
+        <w:rPr>
+          <w:b/>
+          <w:bCs/>
+        </w:rPr>
+        <w:t>cryptography</w:t>
+      </w:r>
+      <w:r>
+        <w:t xml:space="preserve"> that </w:t>
+      </w:r>
+      <w:r>
+        <w:rPr>
+          <w:b/>
+          <w:bCs/>
+        </w:rPr>
+        <w:t>enables computation on encrypted data without the need to decrypt.</w:t>
+      </w:r>
+      <w:r>
+        <w:t xml:space="preserve"> For data analysis, this can solve many privacy and security concerns. However, homomorphic encryption (HE) comes with additional challenges; homomorphic encryption schemes are typically </w:t>
+      </w:r>
+      <w:r>
+        <w:rPr>
+          <w:b/>
+          <w:bCs/>
+        </w:rPr>
+        <w:t>computationally compl</w:t>
+      </w:r>
+      <w:r>
+        <w:t xml:space="preserve">ex and </w:t>
+      </w:r>
+      <w:r>
+        <w:rPr>
+          <w:b/>
+          <w:bCs/>
+        </w:rPr>
+        <w:t>not currently feasible</w:t>
+      </w:r>
+      <w:r>
+        <w:t xml:space="preserve"> for real world computation scenarios. Further efforts are placed on exploring novel implementation strategies to accelerate HE. This project investigates the possibility of HE in a real-world environment, showcasing the potential of and the challenges associated with homomorphic encryption. We have ongoing research in this field and a basic demo has been created within the ECIT Engineering team at CSIT, QUB. </w:t>
+      </w:r>
+      <w:r>
+        <w:rPr>
+          <w:b/>
+          <w:bCs/>
+        </w:rPr>
+        <w:t xml:space="preserve">The objectives of this project are to become familiar with homomorphic encryption and be able to build an existing homomorphic encryption library (e.g. SEAL or </w:t>
+      </w:r>
+      <w:proofErr w:type="spellStart"/>
+      <w:r>
+        <w:rPr>
+          <w:b/>
+          <w:bCs/>
+        </w:rPr>
+        <w:t>OpenFHE</w:t>
+      </w:r>
+      <w:proofErr w:type="spellEnd"/>
+      <w:r>
+        <w:rPr>
+          <w:b/>
+          <w:bCs/>
+        </w:rPr>
+        <w:t>) and demonstrate performance of HE,</w:t>
       </w:r>
       <w:r>
         <w:t xml:space="preserve"> </w:t>
       </w:r>
       <w:r>
-        <w:t>data without the need to decrypt. For data analysis, this can solve many privacy and security concerns.</w:t>
-      </w:r>
-      <w:r>
-        <w:t xml:space="preserve"> </w:t>
-      </w:r>
-      <w:r>
-        <w:t>However, homomorphic encryption (HE) comes with additional challenges; homomorphic encryption</w:t>
-      </w:r>
-      <w:r>
-        <w:t xml:space="preserve"> </w:t>
-      </w:r>
-      <w:r>
-        <w:t>schemes are typically computationally complex and not currently feasible for real world computation</w:t>
-      </w:r>
-      <w:r>
-        <w:t xml:space="preserve"> </w:t>
-      </w:r>
-      <w:r>
-        <w:t>scenarios. Further efforts are placed on exploring novel implementation strategies to accelerate HE. This</w:t>
-      </w:r>
-      <w:r>
-        <w:t xml:space="preserve"> </w:t>
-      </w:r>
-      <w:r>
-        <w:t>project investigates the possibility of HE in a real-world environment, showcasing the potential of and the</w:t>
-      </w:r>
-      <w:r>
-        <w:t xml:space="preserve"> </w:t>
-      </w:r>
-      <w:r>
-        <w:t>challenges associated with homomorphic encryption. We have ongoing research in this field and a basic</w:t>
-      </w:r>
-      <w:r>
-        <w:t xml:space="preserve"> </w:t>
-      </w:r>
-      <w:r>
-        <w:t>demo has been created within the ECIT Engineering team at CSIT, QUB.</w:t>
-      </w:r>
-      <w:r>
-        <w:t xml:space="preserve"> </w:t>
-      </w:r>
-      <w:r>
-        <w:t>The objectives of this project are to become familiar with homomorphic encryption and be able to build an</w:t>
-      </w:r>
-      <w:r>
-        <w:t xml:space="preserve"> </w:t>
-      </w:r>
-      <w:r>
-        <w:t>existing homomorphic encryption library (e.g. SEAL or OpenFHE) and demonstrate performance of HE, to</w:t>
-      </w:r>
-      <w:r>
-        <w:t xml:space="preserve"> </w:t>
-      </w:r>
-      <w:r>
-        <w:t>propose a working demo of HE targeting a suitable use case, and to evaluate the capabilities and limitations</w:t>
-      </w:r>
-      <w:r>
-        <w:t xml:space="preserve"> </w:t>
-      </w:r>
-      <w:r>
-        <w:t>of the HE demo. This project can focus either on the core functionality and use case choice, or can also</w:t>
-      </w:r>
-      <w:r>
-        <w:t xml:space="preserve"> </w:t>
-      </w:r>
-      <w:r>
-        <w:t>explore the development of frontend interface to enhance the demo quality and functionality, with the</w:t>
-      </w:r>
-      <w:r>
-        <w:t xml:space="preserve"> </w:t>
-      </w:r>
-      <w:r>
-        <w:t>option to feed into and build on the existing demo provided at CSIT. Students considering this project should</w:t>
-      </w:r>
-      <w:r>
-        <w:t xml:space="preserve"> </w:t>
-      </w:r>
-      <w:r>
-        <w:t>have an interest in cryptography, research and some software programming experience.</w:t>
+        <w:rPr>
+          <w:b/>
+          <w:bCs/>
+        </w:rPr>
+        <w:t xml:space="preserve">to propose a working demo of HE targeting a suitable use case, </w:t>
+      </w:r>
+      <w:r>
+        <w:rPr>
+          <w:b/>
+          <w:bCs/>
+        </w:rPr>
+        <w:t xml:space="preserve">and to evaluate the capabilities and limitations of the HE </w:t>
+      </w:r>
+      <w:proofErr w:type="gramStart"/>
+      <w:r>
+        <w:rPr>
+          <w:b/>
+          <w:bCs/>
+        </w:rPr>
+        <w:t>demo</w:t>
+      </w:r>
+      <w:proofErr w:type="gramEnd"/>
+      <w:r>
+        <w:rPr>
+          <w:b/>
+          <w:bCs/>
+        </w:rPr>
+        <w:t>.</w:t>
+      </w:r>
+      <w:r>
+        <w:t xml:space="preserve"> This project can focus either on the core functionality and use case choice, or can also explore the development of frontend interface to enhance the demo quality and functionality, with the option to feed into and build on the existing demo provided at CSIT. Students considering this project should have an interest in cryptography, research and some software programming experience.</w:t>
       </w:r>
     </w:p>
     <w:p>
@@ -333,6 +333,15 @@
         <w:t>Perform a basic security analysis of your homomorphic encryption implementation. Document the security guarantees it provides and highlight any limitations or considerations.</w:t>
       </w:r>
     </w:p>
+    <w:p>
+      <w:pPr>
+        <w:pBdr>
+          <w:bottom w:val="single" w:sz="6" w:space="1" w:color="auto"/>
+        </w:pBdr>
+      </w:pPr>
+    </w:p>
+    <w:p/>
+    <w:p/>
     <w:p/>
     <w:sectPr>
       <w:pgSz w:w="11906" w:h="16838"/>

</xml_diff>